<commit_message>
Voll der Scheiß, man musste nur die Auswertungsreihenfolge ändern, jetzt ist alles green wie dope.
</commit_message>
<xml_diff>
--- a/SE_Grp73/Aufgabe 1b.docx
+++ b/SE_Grp73/Aufgabe 1b.docx
@@ -257,13 +257,7 @@
               <w:rPr>
                 <w:rFonts w:ascii="Courier New" w:hAnsi="Courier New" w:cs="Courier New"/>
               </w:rPr>
-              <w:t>generate1PointTest</w:t>
-            </w:r>
-            <w:r>
-              <w:rPr>
-                <w:rFonts w:ascii="Courier New" w:hAnsi="Courier New" w:cs="Courier New"/>
-              </w:rPr>
-              <w:t>()</w:t>
+              <w:t>generate1PointTest()</w:t>
             </w:r>
           </w:p>
         </w:tc>
@@ -294,13 +288,7 @@
               <w:rPr>
                 <w:rFonts w:ascii="Courier New" w:hAnsi="Courier New" w:cs="Courier New"/>
               </w:rPr>
-              <w:t>generate2PointTest</w:t>
-            </w:r>
-            <w:r>
-              <w:rPr>
-                <w:rFonts w:ascii="Courier New" w:hAnsi="Courier New" w:cs="Courier New"/>
-              </w:rPr>
-              <w:t>()</w:t>
+              <w:t>generate2PointTest()</w:t>
             </w:r>
           </w:p>
         </w:tc>
@@ -331,13 +319,7 @@
               <w:rPr>
                 <w:rFonts w:ascii="Courier New" w:hAnsi="Courier New" w:cs="Courier New"/>
               </w:rPr>
-              <w:t>choose1or2Points</w:t>
-            </w:r>
-            <w:r>
-              <w:rPr>
-                <w:rFonts w:ascii="Courier New" w:hAnsi="Courier New" w:cs="Courier New"/>
-              </w:rPr>
-              <w:t>()</w:t>
+              <w:t>choose1or2Points()</w:t>
             </w:r>
           </w:p>
         </w:tc>
@@ -478,11 +460,7 @@
               <w:jc w:val="both"/>
             </w:pPr>
             <w:r>
-              <w:t xml:space="preserve">Es soll getestet werden ob die AI den besonderen Fall erkennt, dass man sich am Spielfeldrand befindet und lediglich auf die zulässigen Spielfelddimensionen zugreift. Auch dieser Test ist für beliebige Spielgrößen </w:t>
-            </w:r>
-            <w:r>
-              <w:lastRenderedPageBreak/>
-              <w:t xml:space="preserve">gleichwertig, da in jedem Spielfeld selbige „Randbedingungen“ vorzufinden sind. </w:t>
+              <w:t xml:space="preserve">Es soll getestet werden ob die AI den besonderen Fall erkennt, dass man sich am Spielfeldrand befindet und lediglich auf die zulässigen Spielfelddimensionen zugreift. Auch dieser Test ist für beliebige Spielgrößen gleichwertig, da in jedem Spielfeld selbige „Randbedingungen“ vorzufinden sind. </w:t>
             </w:r>
           </w:p>
         </w:tc>
@@ -501,7 +479,6 @@
               <w:rPr>
                 <w:rFonts w:ascii="Courier New" w:hAnsi="Courier New" w:cs="Courier New"/>
               </w:rPr>
-              <w:lastRenderedPageBreak/>
               <w:t>checkLeftBorder</w:t>
             </w:r>
             <w:proofErr w:type="spellEnd"/>
@@ -595,13 +572,7 @@
               <w:t>()</w:t>
             </w:r>
             <w:r>
-              <w:t xml:space="preserve"> nur das die </w:t>
-            </w:r>
-            <w:r>
-              <w:t>oberste rechte</w:t>
-            </w:r>
-            <w:r>
-              <w:t xml:space="preserve"> Seite geprüft wird.</w:t>
+              <w:t xml:space="preserve"> nur das die oberste rechte Seite geprüft wird.</w:t>
             </w:r>
           </w:p>
         </w:tc>
@@ -735,12 +706,7 @@
               <w:jc w:val="both"/>
             </w:pPr>
             <w:r>
-              <w:t>Dieser Test prüft ob eine -1 zurückgeben wird, falls das Spiel beendet wird. Auch dieser Test gilt für beliebige Spielfeldgrößen und soll den relevanten Fall abdecken, ob die AI erkennt, dass keine Möglichkeiten offen sind. Somit wird sichergestellt, dass der Algorithmus nicht abstürzt, Fehler</w:t>
-            </w:r>
-            <w:bookmarkStart w:id="0" w:name="_GoBack"/>
-            <w:bookmarkEnd w:id="0"/>
-            <w:r>
-              <w:t xml:space="preserve">meldungen wirft, oder in einer Dauerschleife endet. </w:t>
+              <w:t xml:space="preserve">Dieser Test prüft ob eine -1 zurückgeben wird, falls das Spiel beendet wird. Auch dieser Test gilt für beliebige Spielfeldgrößen und soll den relevanten Fall abdecken, ob die AI erkennt, dass keine Möglichkeiten offen sind. Somit wird sichergestellt, dass der Algorithmus nicht abstürzt, Fehlermeldungen wirft, oder in einer Dauerschleife endet. </w:t>
             </w:r>
           </w:p>
         </w:tc>
@@ -754,14 +720,18 @@
             <w:pPr>
               <w:jc w:val="both"/>
             </w:pPr>
-            <w:proofErr w:type="spellStart"/>
             <w:r>
               <w:rPr>
                 <w:rFonts w:ascii="Courier New" w:hAnsi="Courier New" w:cs="Courier New"/>
               </w:rPr>
               <w:t>foo</w:t>
             </w:r>
-            <w:proofErr w:type="spellEnd"/>
+            <w:r>
+              <w:rPr>
+                <w:rFonts w:ascii="Courier New" w:hAnsi="Courier New" w:cs="Courier New"/>
+              </w:rPr>
+              <w:t>[1 – 4]</w:t>
+            </w:r>
             <w:r>
               <w:rPr>
                 <w:rFonts w:ascii="Courier New" w:hAnsi="Courier New" w:cs="Courier New"/>
@@ -779,7 +749,19 @@
               <w:jc w:val="both"/>
             </w:pPr>
             <w:r>
-              <w:t>Hierbei handelt es sich um einen zusätzlichen Test der jedoch keinen relevanten Testfall abdeckt.</w:t>
+              <w:t>Hierbei handelt es sich um zusätzliche</w:t>
+            </w:r>
+            <w:r>
+              <w:t xml:space="preserve"> </w:t>
+            </w:r>
+            <w:r>
+              <w:t>Test</w:t>
+            </w:r>
+            <w:r>
+              <w:t>s die</w:t>
+            </w:r>
+            <w:r>
+              <w:t xml:space="preserve"> jedoch keinen relevanten Testfall abdeckt.</w:t>
             </w:r>
           </w:p>
         </w:tc>

</xml_diff>